<commit_message>
finishedgit add KruskalsForestgit add KruskalsForest
</commit_message>
<xml_diff>
--- a/KruskalsForest/test-files/actual_output2.docx
+++ b/KruskalsForest/test-files/actual_output2.docx
@@ -989,315 +989,435 @@
         <w:rPr>
           <w:rFonts w:ascii="Lucida Console" w:hAnsi="Lucida Console"/>
         </w:rPr>
-        <w:t xml:space="preserve">   1    2    8</w:t>
-      </w:r>
-    </w:p>
-    <w:p>
-      <w:pPr>
-        <w:rPr>
-          <w:rFonts w:ascii="Lucida Console" w:hAnsi="Lucida Console"/>
-        </w:rPr>
-      </w:pPr>
-      <w:r>
-        <w:rPr>
-          <w:rFonts w:ascii="Lucida Console" w:hAnsi="Lucida Console"/>
-        </w:rPr>
-        <w:t xml:space="preserve">   0    2    6    9</w:t>
-      </w:r>
-    </w:p>
-    <w:p>
-      <w:pPr>
-        <w:rPr>
-          <w:rFonts w:ascii="Lucida Console" w:hAnsi="Lucida Console"/>
-        </w:rPr>
-      </w:pPr>
-      <w:r>
-        <w:rPr>
-          <w:rFonts w:ascii="Lucida Console" w:hAnsi="Lucida Console"/>
-        </w:rPr>
-        <w:t xml:space="preserve">   0    1    3    7</w:t>
-      </w:r>
-    </w:p>
-    <w:p>
-      <w:pPr>
-        <w:rPr>
-          <w:rFonts w:ascii="Lucida Console" w:hAnsi="Lucida Console"/>
-        </w:rPr>
-      </w:pPr>
-      <w:r>
-        <w:rPr>
-          <w:rFonts w:ascii="Lucida Console" w:hAnsi="Lucida Console"/>
-        </w:rPr>
-        <w:t xml:space="preserve">   2    4   11</w:t>
-      </w:r>
-    </w:p>
-    <w:p>
-      <w:pPr>
-        <w:rPr>
-          <w:rFonts w:ascii="Lucida Console" w:hAnsi="Lucida Console"/>
-        </w:rPr>
-      </w:pPr>
-      <w:r>
-        <w:rPr>
-          <w:rFonts w:ascii="Lucida Console" w:hAnsi="Lucida Console"/>
-        </w:rPr>
-        <w:t xml:space="preserve">   3    5    7   11</w:t>
-      </w:r>
-    </w:p>
-    <w:p>
-      <w:pPr>
-        <w:rPr>
-          <w:rFonts w:ascii="Lucida Console" w:hAnsi="Lucida Console"/>
-        </w:rPr>
-      </w:pPr>
-      <w:r>
-        <w:rPr>
-          <w:rFonts w:ascii="Lucida Console" w:hAnsi="Lucida Console"/>
-        </w:rPr>
-        <w:t xml:space="preserve">   4</w:t>
-      </w:r>
-    </w:p>
-    <w:p>
-      <w:pPr>
-        <w:rPr>
-          <w:rFonts w:ascii="Lucida Console" w:hAnsi="Lucida Console"/>
-        </w:rPr>
-      </w:pPr>
-      <w:r>
-        <w:rPr>
-          <w:rFonts w:ascii="Lucida Console" w:hAnsi="Lucida Console"/>
-        </w:rPr>
-        <w:t xml:space="preserve">   1    7    8   12</w:t>
-      </w:r>
-    </w:p>
-    <w:p>
-      <w:pPr>
-        <w:rPr>
-          <w:rFonts w:ascii="Lucida Console" w:hAnsi="Lucida Console"/>
-        </w:rPr>
-      </w:pPr>
-      <w:r>
-        <w:rPr>
-          <w:rFonts w:ascii="Lucida Console" w:hAnsi="Lucida Console"/>
-        </w:rPr>
-        <w:t xml:space="preserve">   2    4    6    9   11</w:t>
-      </w:r>
-    </w:p>
-    <w:p>
-      <w:pPr>
-        <w:rPr>
-          <w:rFonts w:ascii="Lucida Console" w:hAnsi="Lucida Console"/>
-        </w:rPr>
-      </w:pPr>
-      <w:r>
-        <w:rPr>
-          <w:rFonts w:ascii="Lucida Console" w:hAnsi="Lucida Console"/>
-        </w:rPr>
-        <w:t xml:space="preserve">   0    6   12   14   17</w:t>
-      </w:r>
-    </w:p>
-    <w:p>
-      <w:pPr>
-        <w:rPr>
-          <w:rFonts w:ascii="Lucida Console" w:hAnsi="Lucida Console"/>
-        </w:rPr>
-      </w:pPr>
-      <w:r>
-        <w:rPr>
-          <w:rFonts w:ascii="Lucida Console" w:hAnsi="Lucida Console"/>
-        </w:rPr>
-        <w:t xml:space="preserve">   1    7   12   13</w:t>
-      </w:r>
-    </w:p>
-    <w:p>
-      <w:pPr>
-        <w:rPr>
-          <w:rFonts w:ascii="Lucida Console" w:hAnsi="Lucida Console"/>
-        </w:rPr>
-      </w:pPr>
-      <w:r>
-        <w:rPr>
-          <w:rFonts w:ascii="Lucida Console" w:hAnsi="Lucida Console"/>
-        </w:rPr>
-        <w:t xml:space="preserve">  11   13   20</w:t>
-      </w:r>
-    </w:p>
-    <w:p>
-      <w:pPr>
-        <w:rPr>
-          <w:rFonts w:ascii="Lucida Console" w:hAnsi="Lucida Console"/>
-        </w:rPr>
-      </w:pPr>
-      <w:r>
-        <w:rPr>
-          <w:rFonts w:ascii="Lucida Console" w:hAnsi="Lucida Console"/>
-        </w:rPr>
-        <w:t xml:space="preserve">   3    4    7   10   16   24</w:t>
-      </w:r>
-    </w:p>
-    <w:p>
-      <w:pPr>
-        <w:rPr>
-          <w:rFonts w:ascii="Lucida Console" w:hAnsi="Lucida Console"/>
-        </w:rPr>
-      </w:pPr>
-      <w:r>
-        <w:rPr>
-          <w:rFonts w:ascii="Lucida Console" w:hAnsi="Lucida Console"/>
-        </w:rPr>
-        <w:t xml:space="preserve">   6    8    9   14   15   18</w:t>
-      </w:r>
-    </w:p>
-    <w:p>
-      <w:pPr>
-        <w:rPr>
-          <w:rFonts w:ascii="Lucida Console" w:hAnsi="Lucida Console"/>
-        </w:rPr>
-      </w:pPr>
-      <w:r>
-        <w:rPr>
-          <w:rFonts w:ascii="Lucida Console" w:hAnsi="Lucida Console"/>
-        </w:rPr>
-        <w:t xml:space="preserve">   9   10   15</w:t>
-      </w:r>
-    </w:p>
-    <w:p>
-      <w:pPr>
-        <w:rPr>
-          <w:rFonts w:ascii="Lucida Console" w:hAnsi="Lucida Console"/>
-        </w:rPr>
-      </w:pPr>
-      <w:r>
-        <w:rPr>
-          <w:rFonts w:ascii="Lucida Console" w:hAnsi="Lucida Console"/>
-        </w:rPr>
-        <w:t xml:space="preserve">   8   12   17   18</w:t>
-      </w:r>
-    </w:p>
-    <w:p>
-      <w:pPr>
-        <w:rPr>
-          <w:rFonts w:ascii="Lucida Console" w:hAnsi="Lucida Console"/>
-        </w:rPr>
-      </w:pPr>
-      <w:r>
-        <w:rPr>
-          <w:rFonts w:ascii="Lucida Console" w:hAnsi="Lucida Console"/>
-        </w:rPr>
-        <w:t xml:space="preserve">  12   13   18   19   20</w:t>
-      </w:r>
-    </w:p>
-    <w:p>
-      <w:pPr>
-        <w:rPr>
-          <w:rFonts w:ascii="Lucida Console" w:hAnsi="Lucida Console"/>
-        </w:rPr>
-      </w:pPr>
-      <w:r>
-        <w:rPr>
-          <w:rFonts w:ascii="Lucida Console" w:hAnsi="Lucida Console"/>
-        </w:rPr>
-        <w:t xml:space="preserve">  11   20   24</w:t>
-      </w:r>
-    </w:p>
-    <w:p>
-      <w:pPr>
-        <w:rPr>
-          <w:rFonts w:ascii="Lucida Console" w:hAnsi="Lucida Console"/>
-        </w:rPr>
-      </w:pPr>
-      <w:r>
-        <w:rPr>
-          <w:rFonts w:ascii="Lucida Console" w:hAnsi="Lucida Console"/>
-        </w:rPr>
-        <w:t xml:space="preserve">   8   14   21   23</w:t>
-      </w:r>
-    </w:p>
-    <w:p>
-      <w:pPr>
-        <w:rPr>
-          <w:rFonts w:ascii="Lucida Console" w:hAnsi="Lucida Console"/>
-        </w:rPr>
-      </w:pPr>
-      <w:r>
-        <w:rPr>
-          <w:rFonts w:ascii="Lucida Console" w:hAnsi="Lucida Console"/>
-        </w:rPr>
-        <w:t xml:space="preserve">  12   14   15   21   22</w:t>
-      </w:r>
-    </w:p>
-    <w:p>
-      <w:pPr>
-        <w:rPr>
-          <w:rFonts w:ascii="Lucida Console" w:hAnsi="Lucida Console"/>
-        </w:rPr>
-      </w:pPr>
-      <w:r>
-        <w:rPr>
-          <w:rFonts w:ascii="Lucida Console" w:hAnsi="Lucida Console"/>
-        </w:rPr>
-        <w:t xml:space="preserve">  15   22   23</w:t>
-      </w:r>
-    </w:p>
-    <w:p>
-      <w:pPr>
-        <w:rPr>
-          <w:rFonts w:ascii="Lucida Console" w:hAnsi="Lucida Console"/>
-        </w:rPr>
-      </w:pPr>
-      <w:r>
-        <w:rPr>
-          <w:rFonts w:ascii="Lucida Console" w:hAnsi="Lucida Console"/>
-        </w:rPr>
-        <w:t xml:space="preserve">  10   15   16   23</w:t>
-      </w:r>
-    </w:p>
-    <w:p>
-      <w:pPr>
-        <w:rPr>
-          <w:rFonts w:ascii="Lucida Console" w:hAnsi="Lucida Console"/>
-        </w:rPr>
-      </w:pPr>
-      <w:r>
-        <w:rPr>
-          <w:rFonts w:ascii="Lucida Console" w:hAnsi="Lucida Console"/>
-        </w:rPr>
-        <w:t xml:space="preserve">  17   18   22</w:t>
-      </w:r>
-    </w:p>
-    <w:p>
-      <w:pPr>
-        <w:rPr>
-          <w:rFonts w:ascii="Lucida Console" w:hAnsi="Lucida Console"/>
-        </w:rPr>
-      </w:pPr>
-      <w:r>
-        <w:rPr>
-          <w:rFonts w:ascii="Lucida Console" w:hAnsi="Lucida Console"/>
-        </w:rPr>
-        <w:t xml:space="preserve">  18   19   21   24</w:t>
-      </w:r>
-    </w:p>
-    <w:p>
-      <w:pPr>
-        <w:rPr>
-          <w:rFonts w:ascii="Lucida Console" w:hAnsi="Lucida Console"/>
-        </w:rPr>
-      </w:pPr>
-      <w:r>
-        <w:rPr>
-          <w:rFonts w:ascii="Lucida Console" w:hAnsi="Lucida Console"/>
-        </w:rPr>
-        <w:t xml:space="preserve">  17   19   20</w:t>
-      </w:r>
-    </w:p>
-    <w:p>
+        <w:t>[   0]    1    2    8</w:t>
+      </w:r>
+    </w:p>
+    <w:p>
+      <w:pPr>
+        <w:rPr>
+          <w:rFonts w:ascii="Lucida Console" w:hAnsi="Lucida Console"/>
+        </w:rPr>
+      </w:pPr>
+      <w:r>
+        <w:rPr>
+          <w:rFonts w:ascii="Lucida Console" w:hAnsi="Lucida Console"/>
+        </w:rPr>
+        <w:t>[   1]    0    2    6    9</w:t>
+      </w:r>
+    </w:p>
+    <w:p>
+      <w:pPr>
+        <w:rPr>
+          <w:rFonts w:ascii="Lucida Console" w:hAnsi="Lucida Console"/>
+        </w:rPr>
+      </w:pPr>
+      <w:r>
+        <w:rPr>
+          <w:rFonts w:ascii="Lucida Console" w:hAnsi="Lucida Console"/>
+        </w:rPr>
+        <w:t>[   2]    0    1    3    7</w:t>
+      </w:r>
+    </w:p>
+    <w:p>
+      <w:pPr>
+        <w:rPr>
+          <w:rFonts w:ascii="Lucida Console" w:hAnsi="Lucida Console"/>
+        </w:rPr>
+      </w:pPr>
+      <w:r>
+        <w:rPr>
+          <w:rFonts w:ascii="Lucida Console" w:hAnsi="Lucida Console"/>
+        </w:rPr>
+        <w:t>[   3]    2    4   11</w:t>
+      </w:r>
+    </w:p>
+    <w:p>
+      <w:pPr>
+        <w:rPr>
+          <w:rFonts w:ascii="Lucida Console" w:hAnsi="Lucida Console"/>
+        </w:rPr>
+      </w:pPr>
+      <w:r>
+        <w:rPr>
+          <w:rFonts w:ascii="Lucida Console" w:hAnsi="Lucida Console"/>
+        </w:rPr>
+        <w:t>[   4]    3    5    7   11</w:t>
+      </w:r>
+    </w:p>
+    <w:p>
+      <w:pPr>
+        <w:rPr>
+          <w:rFonts w:ascii="Lucida Console" w:hAnsi="Lucida Console"/>
+        </w:rPr>
+      </w:pPr>
+      <w:r>
+        <w:rPr>
+          <w:rFonts w:ascii="Lucida Console" w:hAnsi="Lucida Console"/>
+        </w:rPr>
+        <w:t>[   5]    4</w:t>
+      </w:r>
+    </w:p>
+    <w:p>
+      <w:pPr>
+        <w:rPr>
+          <w:rFonts w:ascii="Lucida Console" w:hAnsi="Lucida Console"/>
+        </w:rPr>
+      </w:pPr>
+      <w:r>
+        <w:rPr>
+          <w:rFonts w:ascii="Lucida Console" w:hAnsi="Lucida Console"/>
+        </w:rPr>
+        <w:t>[   6]    1    7    8   12</w:t>
+      </w:r>
+    </w:p>
+    <w:p>
+      <w:pPr>
+        <w:rPr>
+          <w:rFonts w:ascii="Lucida Console" w:hAnsi="Lucida Console"/>
+        </w:rPr>
+      </w:pPr>
+      <w:r>
+        <w:rPr>
+          <w:rFonts w:ascii="Lucida Console" w:hAnsi="Lucida Console"/>
+        </w:rPr>
+        <w:t>[   7]    2    4    6    9   11</w:t>
+      </w:r>
+    </w:p>
+    <w:p>
+      <w:pPr>
+        <w:rPr>
+          <w:rFonts w:ascii="Lucida Console" w:hAnsi="Lucida Console"/>
+        </w:rPr>
+      </w:pPr>
+      <w:r>
+        <w:rPr>
+          <w:rFonts w:ascii="Lucida Console" w:hAnsi="Lucida Console"/>
+        </w:rPr>
+        <w:t>[   8]    0    6   12   14   17</w:t>
+      </w:r>
+    </w:p>
+    <w:p>
+      <w:pPr>
+        <w:rPr>
+          <w:rFonts w:ascii="Lucida Console" w:hAnsi="Lucida Console"/>
+        </w:rPr>
+      </w:pPr>
+      <w:r>
+        <w:rPr>
+          <w:rFonts w:ascii="Lucida Console" w:hAnsi="Lucida Console"/>
+        </w:rPr>
+        <w:t>[   9]    1    7   12   13</w:t>
+      </w:r>
+    </w:p>
+    <w:p>
+      <w:pPr>
+        <w:rPr>
+          <w:rFonts w:ascii="Lucida Console" w:hAnsi="Lucida Console"/>
+        </w:rPr>
+      </w:pPr>
+      <w:proofErr w:type="gramStart"/>
+      <w:r>
+        <w:rPr>
+          <w:rFonts w:ascii="Lucida Console" w:hAnsi="Lucida Console"/>
+        </w:rPr>
+        <w:t>[  10</w:t>
+      </w:r>
+      <w:proofErr w:type="gramEnd"/>
+      <w:r>
+        <w:rPr>
+          <w:rFonts w:ascii="Lucida Console" w:hAnsi="Lucida Console"/>
+        </w:rPr>
+        <w:t>]   11   13   20</w:t>
+      </w:r>
+    </w:p>
+    <w:p>
+      <w:pPr>
+        <w:rPr>
+          <w:rFonts w:ascii="Lucida Console" w:hAnsi="Lucida Console"/>
+        </w:rPr>
+      </w:pPr>
+      <w:proofErr w:type="gramStart"/>
+      <w:r>
+        <w:rPr>
+          <w:rFonts w:ascii="Lucida Console" w:hAnsi="Lucida Console"/>
+        </w:rPr>
+        <w:t>[  11</w:t>
+      </w:r>
+      <w:proofErr w:type="gramEnd"/>
+      <w:r>
+        <w:rPr>
+          <w:rFonts w:ascii="Lucida Console" w:hAnsi="Lucida Console"/>
+        </w:rPr>
+        <w:t>]    3    4    7   10   16   24</w:t>
+      </w:r>
+    </w:p>
+    <w:p>
+      <w:pPr>
+        <w:rPr>
+          <w:rFonts w:ascii="Lucida Console" w:hAnsi="Lucida Console"/>
+        </w:rPr>
+      </w:pPr>
+      <w:proofErr w:type="gramStart"/>
+      <w:r>
+        <w:rPr>
+          <w:rFonts w:ascii="Lucida Console" w:hAnsi="Lucida Console"/>
+        </w:rPr>
+        <w:t>[  12</w:t>
+      </w:r>
+      <w:proofErr w:type="gramEnd"/>
+      <w:r>
+        <w:rPr>
+          <w:rFonts w:ascii="Lucida Console" w:hAnsi="Lucida Console"/>
+        </w:rPr>
+        <w:t>]    6    8    9   14   15   18</w:t>
+      </w:r>
+    </w:p>
+    <w:p>
+      <w:pPr>
+        <w:rPr>
+          <w:rFonts w:ascii="Lucida Console" w:hAnsi="Lucida Console"/>
+        </w:rPr>
+      </w:pPr>
+      <w:proofErr w:type="gramStart"/>
+      <w:r>
+        <w:rPr>
+          <w:rFonts w:ascii="Lucida Console" w:hAnsi="Lucida Console"/>
+        </w:rPr>
+        <w:t>[  13</w:t>
+      </w:r>
+      <w:proofErr w:type="gramEnd"/>
+      <w:r>
+        <w:rPr>
+          <w:rFonts w:ascii="Lucida Console" w:hAnsi="Lucida Console"/>
+        </w:rPr>
+        <w:t>]    9   10   15</w:t>
+      </w:r>
+    </w:p>
+    <w:p>
+      <w:pPr>
+        <w:rPr>
+          <w:rFonts w:ascii="Lucida Console" w:hAnsi="Lucida Console"/>
+        </w:rPr>
+      </w:pPr>
+      <w:proofErr w:type="gramStart"/>
+      <w:r>
+        <w:rPr>
+          <w:rFonts w:ascii="Lucida Console" w:hAnsi="Lucida Console"/>
+        </w:rPr>
+        <w:t>[  14</w:t>
+      </w:r>
+      <w:proofErr w:type="gramEnd"/>
+      <w:r>
+        <w:rPr>
+          <w:rFonts w:ascii="Lucida Console" w:hAnsi="Lucida Console"/>
+        </w:rPr>
+        <w:t>]    8   12   17   18</w:t>
+      </w:r>
+    </w:p>
+    <w:p>
+      <w:pPr>
+        <w:rPr>
+          <w:rFonts w:ascii="Lucida Console" w:hAnsi="Lucida Console"/>
+        </w:rPr>
+      </w:pPr>
+      <w:proofErr w:type="gramStart"/>
+      <w:r>
+        <w:rPr>
+          <w:rFonts w:ascii="Lucida Console" w:hAnsi="Lucida Console"/>
+        </w:rPr>
+        <w:t>[  15</w:t>
+      </w:r>
+      <w:proofErr w:type="gramEnd"/>
+      <w:r>
+        <w:rPr>
+          <w:rFonts w:ascii="Lucida Console" w:hAnsi="Lucida Console"/>
+        </w:rPr>
+        <w:t>]   12   13   18   19   20</w:t>
+      </w:r>
+    </w:p>
+    <w:p>
+      <w:pPr>
+        <w:rPr>
+          <w:rFonts w:ascii="Lucida Console" w:hAnsi="Lucida Console"/>
+        </w:rPr>
+      </w:pPr>
+      <w:proofErr w:type="gramStart"/>
+      <w:r>
+        <w:rPr>
+          <w:rFonts w:ascii="Lucida Console" w:hAnsi="Lucida Console"/>
+        </w:rPr>
+        <w:t>[  16</w:t>
+      </w:r>
+      <w:proofErr w:type="gramEnd"/>
+      <w:r>
+        <w:rPr>
+          <w:rFonts w:ascii="Lucida Console" w:hAnsi="Lucida Console"/>
+        </w:rPr>
+        <w:t>]   11   20   24</w:t>
+      </w:r>
+    </w:p>
+    <w:p>
+      <w:pPr>
+        <w:rPr>
+          <w:rFonts w:ascii="Lucida Console" w:hAnsi="Lucida Console"/>
+        </w:rPr>
+      </w:pPr>
+      <w:proofErr w:type="gramStart"/>
+      <w:r>
+        <w:rPr>
+          <w:rFonts w:ascii="Lucida Console" w:hAnsi="Lucida Console"/>
+        </w:rPr>
+        <w:t>[  17</w:t>
+      </w:r>
+      <w:proofErr w:type="gramEnd"/>
+      <w:r>
+        <w:rPr>
+          <w:rFonts w:ascii="Lucida Console" w:hAnsi="Lucida Console"/>
+        </w:rPr>
+        <w:t>]    8   14   21   23</w:t>
+      </w:r>
+    </w:p>
+    <w:p>
+      <w:pPr>
+        <w:rPr>
+          <w:rFonts w:ascii="Lucida Console" w:hAnsi="Lucida Console"/>
+        </w:rPr>
+      </w:pPr>
+      <w:proofErr w:type="gramStart"/>
+      <w:r>
+        <w:rPr>
+          <w:rFonts w:ascii="Lucida Console" w:hAnsi="Lucida Console"/>
+        </w:rPr>
+        <w:t>[  18</w:t>
+      </w:r>
+      <w:proofErr w:type="gramEnd"/>
+      <w:r>
+        <w:rPr>
+          <w:rFonts w:ascii="Lucida Console" w:hAnsi="Lucida Console"/>
+        </w:rPr>
+        <w:t>]   12   14   15   21   22</w:t>
+      </w:r>
+    </w:p>
+    <w:p>
+      <w:pPr>
+        <w:rPr>
+          <w:rFonts w:ascii="Lucida Console" w:hAnsi="Lucida Console"/>
+        </w:rPr>
+      </w:pPr>
+      <w:proofErr w:type="gramStart"/>
+      <w:r>
+        <w:rPr>
+          <w:rFonts w:ascii="Lucida Console" w:hAnsi="Lucida Console"/>
+        </w:rPr>
+        <w:t>[  19</w:t>
+      </w:r>
+      <w:proofErr w:type="gramEnd"/>
+      <w:r>
+        <w:rPr>
+          <w:rFonts w:ascii="Lucida Console" w:hAnsi="Lucida Console"/>
+        </w:rPr>
+        <w:t>]   15   22   23</w:t>
+      </w:r>
+    </w:p>
+    <w:p>
+      <w:pPr>
+        <w:rPr>
+          <w:rFonts w:ascii="Lucida Console" w:hAnsi="Lucida Console"/>
+        </w:rPr>
+      </w:pPr>
+      <w:proofErr w:type="gramStart"/>
+      <w:r>
+        <w:rPr>
+          <w:rFonts w:ascii="Lucida Console" w:hAnsi="Lucida Console"/>
+        </w:rPr>
+        <w:t>[  20</w:t>
+      </w:r>
+      <w:proofErr w:type="gramEnd"/>
+      <w:r>
+        <w:rPr>
+          <w:rFonts w:ascii="Lucida Console" w:hAnsi="Lucida Console"/>
+        </w:rPr>
+        <w:t>]   10   15   16   23</w:t>
+      </w:r>
+    </w:p>
+    <w:p>
+      <w:pPr>
+        <w:rPr>
+          <w:rFonts w:ascii="Lucida Console" w:hAnsi="Lucida Console"/>
+        </w:rPr>
+      </w:pPr>
+      <w:proofErr w:type="gramStart"/>
+      <w:r>
+        <w:rPr>
+          <w:rFonts w:ascii="Lucida Console" w:hAnsi="Lucida Console"/>
+        </w:rPr>
+        <w:t>[  21</w:t>
+      </w:r>
+      <w:proofErr w:type="gramEnd"/>
+      <w:r>
+        <w:rPr>
+          <w:rFonts w:ascii="Lucida Console" w:hAnsi="Lucida Console"/>
+        </w:rPr>
+        <w:t>]   17   18   22</w:t>
+      </w:r>
+    </w:p>
+    <w:p>
+      <w:pPr>
+        <w:rPr>
+          <w:rFonts w:ascii="Lucida Console" w:hAnsi="Lucida Console"/>
+        </w:rPr>
+      </w:pPr>
+      <w:proofErr w:type="gramStart"/>
+      <w:r>
+        <w:rPr>
+          <w:rFonts w:ascii="Lucida Console" w:hAnsi="Lucida Console"/>
+        </w:rPr>
+        <w:t>[  22</w:t>
+      </w:r>
+      <w:proofErr w:type="gramEnd"/>
+      <w:r>
+        <w:rPr>
+          <w:rFonts w:ascii="Lucida Console" w:hAnsi="Lucida Console"/>
+        </w:rPr>
+        <w:t>]   18   19   21   24</w:t>
+      </w:r>
+    </w:p>
+    <w:p>
+      <w:pPr>
+        <w:rPr>
+          <w:rFonts w:ascii="Lucida Console" w:hAnsi="Lucida Console"/>
+        </w:rPr>
+      </w:pPr>
+      <w:proofErr w:type="gramStart"/>
+      <w:r>
+        <w:rPr>
+          <w:rFonts w:ascii="Lucida Console" w:hAnsi="Lucida Console"/>
+        </w:rPr>
+        <w:t>[  23</w:t>
+      </w:r>
+      <w:proofErr w:type="gramEnd"/>
+      <w:r>
+        <w:rPr>
+          <w:rFonts w:ascii="Lucida Console" w:hAnsi="Lucida Console"/>
+        </w:rPr>
+        <w:t>]   17   19   20</w:t>
+      </w:r>
+    </w:p>
+    <w:p>
+      <w:proofErr w:type="gramStart"/>
       <w:r>
         <w:rPr>
           <w:rFonts w:ascii="Lucida Console" w:hAnsi="Lucida Console"/>
         </w:rPr>
         <w:lastRenderedPageBreak/>
-        <w:t xml:space="preserve">  11   16   22</w:t>
+        <w:t>[  24</w:t>
+      </w:r>
+      <w:proofErr w:type="gramEnd"/>
+      <w:r>
+        <w:rPr>
+          <w:rFonts w:ascii="Lucida Console" w:hAnsi="Lucida Console"/>
+        </w:rPr>
+        <w:t>]   11   16   22</w:t>
       </w:r>
       <w:bookmarkStart w:id="0" w:name="_GoBack"/>
       <w:bookmarkEnd w:id="0"/>

</xml_diff>